<commit_message>
#125 Manage Users Tests
Tests for update user and delete user added.
</commit_message>
<xml_diff>
--- a/Deliverable-3/Testing - Manage Users.docx
+++ b/Deliverable-3/Testing - Manage Users.docx
@@ -1900,31 +1900,7 @@
               <w:rPr>
                 <w:lang w:val="en-CA"/>
               </w:rPr>
-              <w:t xml:space="preserve">Administrator enters a text in the </w:t>
-            </w:r>
-            <w:r>
-              <w:rPr>
-                <w:lang w:val="en-CA"/>
-              </w:rPr>
-              <w:t>last</w:t>
-            </w:r>
-            <w:r>
-              <w:rPr>
-                <w:lang w:val="en-CA"/>
-              </w:rPr>
-              <w:t xml:space="preserve"> name search field which is not found in any </w:t>
-            </w:r>
-            <w:r>
-              <w:rPr>
-                <w:lang w:val="en-CA"/>
-              </w:rPr>
-              <w:t>last</w:t>
-            </w:r>
-            <w:r>
-              <w:rPr>
-                <w:lang w:val="en-CA"/>
-              </w:rPr>
-              <w:t xml:space="preserve"> names.</w:t>
+              <w:t>Administrator enters a text in the last name search field which is not found in any last names.</w:t>
             </w:r>
           </w:p>
         </w:tc>
@@ -2080,19 +2056,7 @@
               <w:rPr>
                 <w:lang w:val="en-CA"/>
               </w:rPr>
-              <w:t xml:space="preserve">Displays one or many rows which user’s </w:t>
-            </w:r>
-            <w:r>
-              <w:rPr>
-                <w:lang w:val="en-CA"/>
-              </w:rPr>
-              <w:t>last</w:t>
-            </w:r>
-            <w:r>
-              <w:rPr>
-                <w:lang w:val="en-CA"/>
-              </w:rPr>
-              <w:t xml:space="preserve"> name contains the text entered as search criteria.</w:t>
+              <w:t>Displays one or many rows which user’s last name contains the text entered as search criteria.</w:t>
             </w:r>
           </w:p>
         </w:tc>
@@ -2341,19 +2305,7 @@
               <w:rPr>
                 <w:lang w:val="en-CA"/>
               </w:rPr>
-              <w:t xml:space="preserve">Administrator enters an existent </w:t>
-            </w:r>
-            <w:r>
-              <w:rPr>
-                <w:lang w:val="en-CA"/>
-              </w:rPr>
-              <w:t>last</w:t>
-            </w:r>
-            <w:r>
-              <w:rPr>
-                <w:lang w:val="en-CA"/>
-              </w:rPr>
-              <w:t xml:space="preserve"> name in the appropriate search field without respecting upper/lower cases of the actual first name.</w:t>
+              <w:t>Administrator enters an existent last name in the appropriate search field without respecting upper/lower cases of the actual first name.</w:t>
             </w:r>
           </w:p>
         </w:tc>
@@ -2484,19 +2436,7 @@
               <w:rPr>
                 <w:lang w:val="en-CA"/>
               </w:rPr>
-              <w:t xml:space="preserve">Administrator enters a text in the </w:t>
-            </w:r>
-            <w:r>
-              <w:rPr>
-                <w:lang w:val="en-CA"/>
-              </w:rPr>
-              <w:t>net name</w:t>
-            </w:r>
-            <w:r>
-              <w:rPr>
-                <w:lang w:val="en-CA"/>
-              </w:rPr>
-              <w:t xml:space="preserve"> search field which is not found in any last names.</w:t>
+              <w:t>Administrator enters a text in the net name search field which is not found in any last names.</w:t>
             </w:r>
           </w:p>
         </w:tc>
@@ -2627,19 +2567,7 @@
               <w:rPr>
                 <w:lang w:val="en-CA"/>
               </w:rPr>
-              <w:t xml:space="preserve">Administrator enters an existing </w:t>
-            </w:r>
-            <w:r>
-              <w:rPr>
-                <w:lang w:val="en-CA"/>
-              </w:rPr>
-              <w:t>net</w:t>
-            </w:r>
-            <w:r>
-              <w:rPr>
-                <w:lang w:val="en-CA"/>
-              </w:rPr>
-              <w:t xml:space="preserve"> name in the appropriate search field.</w:t>
+              <w:t>Administrator enters an existing net name in the appropriate search field.</w:t>
             </w:r>
           </w:p>
         </w:tc>
@@ -2664,19 +2592,7 @@
               <w:rPr>
                 <w:lang w:val="en-CA"/>
               </w:rPr>
-              <w:t xml:space="preserve">Displays one or many rows which user’s </w:t>
-            </w:r>
-            <w:r>
-              <w:rPr>
-                <w:lang w:val="en-CA"/>
-              </w:rPr>
-              <w:t>net</w:t>
-            </w:r>
-            <w:r>
-              <w:rPr>
-                <w:lang w:val="en-CA"/>
-              </w:rPr>
-              <w:t xml:space="preserve"> name contains the text entered as search criteria.</w:t>
+              <w:t>Displays one or many rows which user’s net name contains the text entered as search criteria.</w:t>
             </w:r>
           </w:p>
         </w:tc>
@@ -2782,19 +2698,7 @@
               <w:rPr>
                 <w:lang w:val="en-CA"/>
               </w:rPr>
-              <w:t xml:space="preserve">Administrator enters a portion of an existing </w:t>
-            </w:r>
-            <w:r>
-              <w:rPr>
-                <w:lang w:val="en-CA"/>
-              </w:rPr>
-              <w:t>net</w:t>
-            </w:r>
-            <w:r>
-              <w:rPr>
-                <w:lang w:val="en-CA"/>
-              </w:rPr>
-              <w:t xml:space="preserve"> name in the appropriate search field.</w:t>
+              <w:t>Administrator enters a portion of an existing net name in the appropriate search field.</w:t>
             </w:r>
           </w:p>
         </w:tc>
@@ -2926,19 +2830,7 @@
               <w:rPr>
                 <w:lang w:val="en-CA"/>
               </w:rPr>
-              <w:t xml:space="preserve">Administrator enters an existent </w:t>
-            </w:r>
-            <w:r>
-              <w:rPr>
-                <w:lang w:val="en-CA"/>
-              </w:rPr>
-              <w:t>net</w:t>
-            </w:r>
-            <w:r>
-              <w:rPr>
-                <w:lang w:val="en-CA"/>
-              </w:rPr>
-              <w:t xml:space="preserve"> name in the appropriate search field without respecting upper/lower cases of the actual first name.</w:t>
+              <w:t>Administrator enters an existent net name in the appropriate search field without respecting upper/lower cases of the actual first name.</w:t>
             </w:r>
           </w:p>
         </w:tc>
@@ -3261,19 +3153,7 @@
               <w:rPr>
                 <w:lang w:val="en-CA"/>
               </w:rPr>
-              <w:t>1</w:t>
-            </w:r>
-            <w:r>
-              <w:rPr>
-                <w:lang w:val="en-CA"/>
-              </w:rPr>
-              <w:t>8</w:t>
-            </w:r>
-            <w:r>
-              <w:rPr>
-                <w:lang w:val="en-CA"/>
-              </w:rPr>
-              <w:t>.1</w:t>
+              <w:t>18.1</w:t>
             </w:r>
           </w:p>
         </w:tc>
@@ -3300,13 +3180,7 @@
               <w:rPr>
                 <w:lang w:val="en-CA"/>
               </w:rPr>
-              <w:t xml:space="preserve">Administrator </w:t>
-            </w:r>
-            <w:r>
-              <w:rPr>
-                <w:lang w:val="en-CA"/>
-              </w:rPr>
-              <w:t>clicks the magnifying glass button from a user’s row.</w:t>
+              <w:t>Administrator clicks the magnifying glass button from a user’s row.</w:t>
             </w:r>
           </w:p>
         </w:tc>
@@ -3332,13 +3206,7 @@
               <w:rPr>
                 <w:lang w:val="en-CA"/>
               </w:rPr>
-              <w:t xml:space="preserve">Displays </w:t>
-            </w:r>
-            <w:r>
-              <w:rPr>
-                <w:lang w:val="en-CA"/>
-              </w:rPr>
-              <w:t>the profile of the corresponding user with administrative operations.</w:t>
+              <w:t>Displays the profile of the corresponding user with administrative operations.</w:t>
             </w:r>
           </w:p>
         </w:tc>
@@ -3638,19 +3506,7 @@
               <w:rPr>
                 <w:lang w:val="en-CA"/>
               </w:rPr>
-              <w:t>1</w:t>
-            </w:r>
-            <w:r>
-              <w:rPr>
-                <w:lang w:val="en-CA"/>
-              </w:rPr>
-              <w:t>9</w:t>
-            </w:r>
-            <w:r>
-              <w:rPr>
-                <w:lang w:val="en-CA"/>
-              </w:rPr>
-              <w:t>.1</w:t>
+              <w:t>19.1</w:t>
             </w:r>
           </w:p>
         </w:tc>
@@ -3677,19 +3533,7 @@
               <w:rPr>
                 <w:lang w:val="en-CA"/>
               </w:rPr>
-              <w:t xml:space="preserve">Administrator clicks the </w:t>
-            </w:r>
-            <w:r>
-              <w:rPr>
-                <w:lang w:val="en-CA"/>
-              </w:rPr>
-              <w:t>pencil</w:t>
-            </w:r>
-            <w:r>
-              <w:rPr>
-                <w:lang w:val="en-CA"/>
-              </w:rPr>
-              <w:t xml:space="preserve"> button from a user’s row.</w:t>
+              <w:t>Administrator clicks the pencil button from a user’s row.</w:t>
             </w:r>
           </w:p>
         </w:tc>
@@ -3715,25 +3559,7 @@
               <w:rPr>
                 <w:lang w:val="en-CA"/>
               </w:rPr>
-              <w:t xml:space="preserve">Displays the </w:t>
-            </w:r>
-            <w:r>
-              <w:rPr>
-                <w:lang w:val="en-CA"/>
-              </w:rPr>
-              <w:t xml:space="preserve">editable </w:t>
-            </w:r>
-            <w:r>
-              <w:rPr>
-                <w:lang w:val="en-CA"/>
-              </w:rPr>
-              <w:t xml:space="preserve">profile of the corresponding user with </w:t>
-            </w:r>
-            <w:r>
-              <w:rPr>
-                <w:lang w:val="en-CA"/>
-              </w:rPr>
-              <w:t>current data filled in the editable profile.</w:t>
+              <w:t>Displays the editable profile of the corresponding user with current data filled in the editable profile.</w:t>
             </w:r>
           </w:p>
         </w:tc>
@@ -4103,19 +3929,7 @@
               <w:rPr>
                 <w:lang w:val="en-CA"/>
               </w:rPr>
-              <w:t xml:space="preserve">Administrator attempts to save the updated profile with empty </w:t>
-            </w:r>
-            <w:r>
-              <w:rPr>
-                <w:lang w:val="en-CA"/>
-              </w:rPr>
-              <w:t>first name</w:t>
-            </w:r>
-            <w:r>
-              <w:rPr>
-                <w:lang w:val="en-CA"/>
-              </w:rPr>
-              <w:t>.</w:t>
+              <w:t>Administrator attempts to save the updated profile with empty first name.</w:t>
             </w:r>
           </w:p>
         </w:tc>
@@ -4140,19 +3954,7 @@
               <w:rPr>
                 <w:lang w:val="en-CA"/>
               </w:rPr>
-              <w:t xml:space="preserve">Displays an error saying that the </w:t>
-            </w:r>
-            <w:r>
-              <w:rPr>
-                <w:lang w:val="en-CA"/>
-              </w:rPr>
-              <w:t>first name</w:t>
-            </w:r>
-            <w:r>
-              <w:rPr>
-                <w:lang w:val="en-CA"/>
-              </w:rPr>
-              <w:t xml:space="preserve"> cannot be blank.</w:t>
+              <w:t>Displays an error saying that the first name cannot be blank.</w:t>
             </w:r>
           </w:p>
         </w:tc>
@@ -4258,19 +4060,7 @@
               <w:rPr>
                 <w:lang w:val="en-CA"/>
               </w:rPr>
-              <w:t xml:space="preserve">Administrator attempts to save the updated profile with empty </w:t>
-            </w:r>
-            <w:r>
-              <w:rPr>
-                <w:lang w:val="en-CA"/>
-              </w:rPr>
-              <w:t>last</w:t>
-            </w:r>
-            <w:r>
-              <w:rPr>
-                <w:lang w:val="en-CA"/>
-              </w:rPr>
-              <w:t xml:space="preserve"> name.</w:t>
+              <w:t>Administrator attempts to save the updated profile with empty last name.</w:t>
             </w:r>
           </w:p>
         </w:tc>
@@ -4295,19 +4085,7 @@
               <w:rPr>
                 <w:lang w:val="en-CA"/>
               </w:rPr>
-              <w:t xml:space="preserve">Displays an error saying that the </w:t>
-            </w:r>
-            <w:r>
-              <w:rPr>
-                <w:lang w:val="en-CA"/>
-              </w:rPr>
-              <w:t>last</w:t>
-            </w:r>
-            <w:r>
-              <w:rPr>
-                <w:lang w:val="en-CA"/>
-              </w:rPr>
-              <w:t xml:space="preserve"> name cannot be blank.</w:t>
+              <w:t>Displays an error saying that the last name cannot be blank.</w:t>
             </w:r>
           </w:p>
         </w:tc>
@@ -4413,19 +4191,7 @@
               <w:rPr>
                 <w:lang w:val="en-CA"/>
               </w:rPr>
-              <w:t xml:space="preserve">Administrator attempts to save the updated profile with empty </w:t>
-            </w:r>
-            <w:r>
-              <w:rPr>
-                <w:lang w:val="en-CA"/>
-              </w:rPr>
-              <w:t>net</w:t>
-            </w:r>
-            <w:r>
-              <w:rPr>
-                <w:lang w:val="en-CA"/>
-              </w:rPr>
-              <w:t xml:space="preserve"> name.</w:t>
+              <w:t>Administrator attempts to save the updated profile with empty net name.</w:t>
             </w:r>
           </w:p>
         </w:tc>
@@ -4450,19 +4216,7 @@
               <w:rPr>
                 <w:lang w:val="en-CA"/>
               </w:rPr>
-              <w:t xml:space="preserve">Displays an error saying that the </w:t>
-            </w:r>
-            <w:r>
-              <w:rPr>
-                <w:lang w:val="en-CA"/>
-              </w:rPr>
-              <w:t>net</w:t>
-            </w:r>
-            <w:r>
-              <w:rPr>
-                <w:lang w:val="en-CA"/>
-              </w:rPr>
-              <w:t xml:space="preserve"> name cannot be blank.</w:t>
+              <w:t>Displays an error saying that the net name cannot be blank.</w:t>
             </w:r>
           </w:p>
         </w:tc>
@@ -4569,19 +4323,7 @@
               <w:rPr>
                 <w:lang w:val="en-CA"/>
               </w:rPr>
-              <w:t xml:space="preserve">Administrator attempts to save the updated profile with empty </w:t>
-            </w:r>
-            <w:r>
-              <w:rPr>
-                <w:lang w:val="en-CA"/>
-              </w:rPr>
-              <w:t>password</w:t>
-            </w:r>
-            <w:r>
-              <w:rPr>
-                <w:lang w:val="en-CA"/>
-              </w:rPr>
-              <w:t>.</w:t>
+              <w:t>Administrator attempts to save the updated profile with empty password.</w:t>
             </w:r>
           </w:p>
         </w:tc>
@@ -4606,19 +4348,7 @@
               <w:rPr>
                 <w:lang w:val="en-CA"/>
               </w:rPr>
-              <w:t>Displays an error saying that the</w:t>
-            </w:r>
-            <w:r>
-              <w:rPr>
-                <w:lang w:val="en-CA"/>
-              </w:rPr>
-              <w:t xml:space="preserve"> password</w:t>
-            </w:r>
-            <w:r>
-              <w:rPr>
-                <w:lang w:val="en-CA"/>
-              </w:rPr>
-              <w:t xml:space="preserve"> cannot be blank.</w:t>
+              <w:t>Displays an error saying that the password cannot be blank.</w:t>
             </w:r>
           </w:p>
         </w:tc>
@@ -4880,19 +4610,7 @@
               <w:rPr>
                 <w:lang w:val="en-CA"/>
               </w:rPr>
-              <w:t xml:space="preserve">Displays an error saying that the </w:t>
-            </w:r>
-            <w:r>
-              <w:rPr>
-                <w:lang w:val="en-CA"/>
-              </w:rPr>
-              <w:t>net name</w:t>
-            </w:r>
-            <w:r>
-              <w:rPr>
-                <w:lang w:val="en-CA"/>
-              </w:rPr>
-              <w:t xml:space="preserve"> is already taken.</w:t>
+              <w:t>Displays an error saying that the net name is already taken.</w:t>
             </w:r>
           </w:p>
         </w:tc>
@@ -5522,19 +5240,7 @@
               <w:rPr>
                 <w:lang w:val="en-CA"/>
               </w:rPr>
-              <w:t>Administrator attempts to s</w:t>
-            </w:r>
-            <w:r>
-              <w:rPr>
-                <w:lang w:val="en-CA"/>
-              </w:rPr>
-              <w:t>ave the updated profile with a new first name</w:t>
-            </w:r>
-            <w:r>
-              <w:rPr>
-                <w:lang w:val="en-CA"/>
-              </w:rPr>
-              <w:t>.</w:t>
+              <w:t>Administrator attempts to save the updated profile with a new first name.</w:t>
             </w:r>
           </w:p>
         </w:tc>
@@ -5665,19 +5371,7 @@
               <w:rPr>
                 <w:lang w:val="en-CA"/>
               </w:rPr>
-              <w:t>Administrator attempts to s</w:t>
-            </w:r>
-            <w:r>
-              <w:rPr>
-                <w:lang w:val="en-CA"/>
-              </w:rPr>
-              <w:t>ave the updated profile with a new last name</w:t>
-            </w:r>
-            <w:r>
-              <w:rPr>
-                <w:lang w:val="en-CA"/>
-              </w:rPr>
-              <w:t>.</w:t>
+              <w:t>Administrator attempts to save the updated profile with a new last name.</w:t>
             </w:r>
           </w:p>
         </w:tc>
@@ -5809,19 +5503,7 @@
               <w:rPr>
                 <w:lang w:val="en-CA"/>
               </w:rPr>
-              <w:t>Administrator attempts to s</w:t>
-            </w:r>
-            <w:r>
-              <w:rPr>
-                <w:lang w:val="en-CA"/>
-              </w:rPr>
-              <w:t>ave the updated profile with an inexistent net name</w:t>
-            </w:r>
-            <w:r>
-              <w:rPr>
-                <w:lang w:val="en-CA"/>
-              </w:rPr>
-              <w:t>.</w:t>
+              <w:t>Administrator attempts to save the updated profile with an inexistent net name.</w:t>
             </w:r>
           </w:p>
         </w:tc>
@@ -6296,6 +5978,751 @@
       </w:tr>
     </w:tbl>
     <w:p/>
+    <w:tbl>
+      <w:tblPr>
+        <w:tblStyle w:val="TableGrid"/>
+        <w:tblW w:w="0" w:type="auto"/>
+        <w:tblInd w:w="0" w:type="dxa"/>
+        <w:tblLook w:val="04A0" w:firstRow="1" w:lastRow="0" w:firstColumn="1" w:lastColumn="0" w:noHBand="0" w:noVBand="1"/>
+      </w:tblPr>
+      <w:tblGrid>
+        <w:gridCol w:w="1271"/>
+        <w:gridCol w:w="599"/>
+        <w:gridCol w:w="1870"/>
+        <w:gridCol w:w="1870"/>
+        <w:gridCol w:w="1898"/>
+        <w:gridCol w:w="1842"/>
+      </w:tblGrid>
+      <w:tr>
+        <w:trPr>
+          <w:trHeight w:val="336"/>
+        </w:trPr>
+        <w:tc>
+          <w:tcPr>
+            <w:tcW w:w="1870" w:type="dxa"/>
+            <w:gridSpan w:val="2"/>
+            <w:tcBorders>
+              <w:top w:val="single" w:sz="4" w:space="0" w:color="auto"/>
+              <w:left w:val="single" w:sz="4" w:space="0" w:color="auto"/>
+              <w:bottom w:val="single" w:sz="4" w:space="0" w:color="auto"/>
+              <w:right w:val="single" w:sz="4" w:space="0" w:color="auto"/>
+            </w:tcBorders>
+            <w:shd w:val="clear" w:color="auto" w:fill="1F4E79" w:themeFill="accent1" w:themeFillShade="80"/>
+            <w:hideMark/>
+          </w:tcPr>
+          <w:p>
+            <w:pPr>
+              <w:rPr>
+                <w:b/>
+                <w:color w:val="FFFFFF" w:themeColor="background1"/>
+                <w:lang w:val="en-CA"/>
+              </w:rPr>
+            </w:pPr>
+            <w:r>
+              <w:rPr>
+                <w:b/>
+                <w:color w:val="FFFFFF" w:themeColor="background1"/>
+                <w:lang w:val="en-CA"/>
+              </w:rPr>
+              <w:t>UC20</w:t>
+            </w:r>
+          </w:p>
+        </w:tc>
+        <w:tc>
+          <w:tcPr>
+            <w:tcW w:w="7480" w:type="dxa"/>
+            <w:gridSpan w:val="4"/>
+            <w:tcBorders>
+              <w:top w:val="single" w:sz="4" w:space="0" w:color="auto"/>
+              <w:left w:val="single" w:sz="4" w:space="0" w:color="auto"/>
+              <w:bottom w:val="single" w:sz="4" w:space="0" w:color="auto"/>
+              <w:right w:val="single" w:sz="4" w:space="0" w:color="auto"/>
+            </w:tcBorders>
+            <w:shd w:val="clear" w:color="auto" w:fill="1F4E79" w:themeFill="accent1" w:themeFillShade="80"/>
+            <w:hideMark/>
+          </w:tcPr>
+          <w:p>
+            <w:pPr>
+              <w:rPr>
+                <w:b/>
+                <w:color w:val="FFFFFF" w:themeColor="background1"/>
+                <w:lang w:val="en-CA"/>
+              </w:rPr>
+            </w:pPr>
+            <w:r>
+              <w:rPr>
+                <w:b/>
+                <w:color w:val="FFFFFF" w:themeColor="background1"/>
+                <w:lang w:val="en-CA"/>
+              </w:rPr>
+              <w:t>Delete User</w:t>
+            </w:r>
+          </w:p>
+        </w:tc>
+      </w:tr>
+      <w:tr>
+        <w:tc>
+          <w:tcPr>
+            <w:tcW w:w="1271" w:type="dxa"/>
+            <w:tcBorders>
+              <w:top w:val="single" w:sz="4" w:space="0" w:color="auto"/>
+              <w:left w:val="single" w:sz="4" w:space="0" w:color="auto"/>
+              <w:bottom w:val="single" w:sz="4" w:space="0" w:color="auto"/>
+              <w:right w:val="single" w:sz="4" w:space="0" w:color="auto"/>
+            </w:tcBorders>
+            <w:shd w:val="clear" w:color="auto" w:fill="9CC2E5" w:themeFill="accent1" w:themeFillTint="99"/>
+            <w:hideMark/>
+          </w:tcPr>
+          <w:p>
+            <w:pPr>
+              <w:rPr>
+                <w:lang w:val="en-CA"/>
+              </w:rPr>
+            </w:pPr>
+            <w:r>
+              <w:rPr>
+                <w:lang w:val="en-CA"/>
+              </w:rPr>
+              <w:t>Test ID</w:t>
+            </w:r>
+          </w:p>
+        </w:tc>
+        <w:tc>
+          <w:tcPr>
+            <w:tcW w:w="2469" w:type="dxa"/>
+            <w:gridSpan w:val="2"/>
+            <w:tcBorders>
+              <w:top w:val="single" w:sz="4" w:space="0" w:color="auto"/>
+              <w:left w:val="single" w:sz="4" w:space="0" w:color="auto"/>
+              <w:bottom w:val="single" w:sz="4" w:space="0" w:color="auto"/>
+              <w:right w:val="single" w:sz="4" w:space="0" w:color="auto"/>
+            </w:tcBorders>
+            <w:shd w:val="clear" w:color="auto" w:fill="9CC2E5" w:themeFill="accent1" w:themeFillTint="99"/>
+            <w:hideMark/>
+          </w:tcPr>
+          <w:p>
+            <w:pPr>
+              <w:rPr>
+                <w:lang w:val="en-CA"/>
+              </w:rPr>
+            </w:pPr>
+            <w:r>
+              <w:rPr>
+                <w:lang w:val="en-CA"/>
+              </w:rPr>
+              <w:t>Description</w:t>
+            </w:r>
+          </w:p>
+        </w:tc>
+        <w:tc>
+          <w:tcPr>
+            <w:tcW w:w="1870" w:type="dxa"/>
+            <w:tcBorders>
+              <w:top w:val="single" w:sz="4" w:space="0" w:color="auto"/>
+              <w:left w:val="single" w:sz="4" w:space="0" w:color="auto"/>
+              <w:bottom w:val="single" w:sz="4" w:space="0" w:color="auto"/>
+              <w:right w:val="single" w:sz="4" w:space="0" w:color="auto"/>
+            </w:tcBorders>
+            <w:shd w:val="clear" w:color="auto" w:fill="9CC2E5" w:themeFill="accent1" w:themeFillTint="99"/>
+            <w:hideMark/>
+          </w:tcPr>
+          <w:p>
+            <w:pPr>
+              <w:rPr>
+                <w:lang w:val="en-CA"/>
+              </w:rPr>
+            </w:pPr>
+            <w:r>
+              <w:rPr>
+                <w:lang w:val="en-CA"/>
+              </w:rPr>
+              <w:t>Expected Output</w:t>
+            </w:r>
+          </w:p>
+        </w:tc>
+        <w:tc>
+          <w:tcPr>
+            <w:tcW w:w="1898" w:type="dxa"/>
+            <w:tcBorders>
+              <w:top w:val="single" w:sz="4" w:space="0" w:color="auto"/>
+              <w:left w:val="single" w:sz="4" w:space="0" w:color="auto"/>
+              <w:bottom w:val="single" w:sz="4" w:space="0" w:color="auto"/>
+              <w:right w:val="single" w:sz="4" w:space="0" w:color="auto"/>
+            </w:tcBorders>
+            <w:shd w:val="clear" w:color="auto" w:fill="9CC2E5" w:themeFill="accent1" w:themeFillTint="99"/>
+            <w:hideMark/>
+          </w:tcPr>
+          <w:p>
+            <w:pPr>
+              <w:rPr>
+                <w:lang w:val="en-CA"/>
+              </w:rPr>
+            </w:pPr>
+            <w:r>
+              <w:rPr>
+                <w:lang w:val="en-CA"/>
+              </w:rPr>
+              <w:t>Actual Output</w:t>
+            </w:r>
+          </w:p>
+        </w:tc>
+        <w:tc>
+          <w:tcPr>
+            <w:tcW w:w="1842" w:type="dxa"/>
+            <w:tcBorders>
+              <w:top w:val="single" w:sz="4" w:space="0" w:color="auto"/>
+              <w:left w:val="single" w:sz="4" w:space="0" w:color="auto"/>
+              <w:bottom w:val="single" w:sz="4" w:space="0" w:color="auto"/>
+              <w:right w:val="single" w:sz="4" w:space="0" w:color="auto"/>
+            </w:tcBorders>
+            <w:shd w:val="clear" w:color="auto" w:fill="9CC2E5" w:themeFill="accent1" w:themeFillTint="99"/>
+            <w:hideMark/>
+          </w:tcPr>
+          <w:p>
+            <w:pPr>
+              <w:rPr>
+                <w:lang w:val="en-CA"/>
+              </w:rPr>
+            </w:pPr>
+            <w:r>
+              <w:rPr>
+                <w:lang w:val="en-CA"/>
+              </w:rPr>
+              <w:t>Result</w:t>
+            </w:r>
+          </w:p>
+        </w:tc>
+      </w:tr>
+      <w:tr>
+        <w:trPr>
+          <w:trHeight w:val="1076"/>
+        </w:trPr>
+        <w:tc>
+          <w:tcPr>
+            <w:tcW w:w="1271" w:type="dxa"/>
+            <w:tcBorders>
+              <w:top w:val="single" w:sz="4" w:space="0" w:color="auto"/>
+              <w:left w:val="single" w:sz="4" w:space="0" w:color="auto"/>
+              <w:bottom w:val="single" w:sz="4" w:space="0" w:color="auto"/>
+              <w:right w:val="single" w:sz="4" w:space="0" w:color="auto"/>
+            </w:tcBorders>
+            <w:shd w:val="clear" w:color="auto" w:fill="E2EFD9" w:themeFill="accent6" w:themeFillTint="33"/>
+            <w:hideMark/>
+          </w:tcPr>
+          <w:p>
+            <w:pPr>
+              <w:rPr>
+                <w:lang w:val="en-CA"/>
+              </w:rPr>
+            </w:pPr>
+            <w:r>
+              <w:rPr>
+                <w:lang w:val="en-CA"/>
+              </w:rPr>
+              <w:t>20.1</w:t>
+            </w:r>
+          </w:p>
+        </w:tc>
+        <w:tc>
+          <w:tcPr>
+            <w:tcW w:w="2469" w:type="dxa"/>
+            <w:gridSpan w:val="2"/>
+            <w:tcBorders>
+              <w:top w:val="single" w:sz="4" w:space="0" w:color="auto"/>
+              <w:left w:val="single" w:sz="4" w:space="0" w:color="auto"/>
+              <w:bottom w:val="single" w:sz="4" w:space="0" w:color="auto"/>
+              <w:right w:val="single" w:sz="4" w:space="0" w:color="auto"/>
+            </w:tcBorders>
+            <w:shd w:val="clear" w:color="auto" w:fill="E2EFD9" w:themeFill="accent6" w:themeFillTint="33"/>
+            <w:hideMark/>
+          </w:tcPr>
+          <w:p>
+            <w:pPr>
+              <w:rPr>
+                <w:lang w:val="en-CA"/>
+              </w:rPr>
+            </w:pPr>
+            <w:r>
+              <w:rPr>
+                <w:lang w:val="en-CA"/>
+              </w:rPr>
+              <w:t>Administrator hit the ‘X’ button on a row associated to a user in a table of users.</w:t>
+            </w:r>
+          </w:p>
+        </w:tc>
+        <w:tc>
+          <w:tcPr>
+            <w:tcW w:w="1870" w:type="dxa"/>
+            <w:tcBorders>
+              <w:top w:val="single" w:sz="4" w:space="0" w:color="auto"/>
+              <w:left w:val="single" w:sz="4" w:space="0" w:color="auto"/>
+              <w:bottom w:val="single" w:sz="4" w:space="0" w:color="auto"/>
+              <w:right w:val="single" w:sz="4" w:space="0" w:color="auto"/>
+            </w:tcBorders>
+            <w:shd w:val="clear" w:color="auto" w:fill="E2EFD9" w:themeFill="accent6" w:themeFillTint="33"/>
+            <w:hideMark/>
+          </w:tcPr>
+          <w:p>
+            <w:pPr>
+              <w:rPr>
+                <w:lang w:val="en-CA"/>
+              </w:rPr>
+            </w:pPr>
+            <w:r>
+              <w:rPr>
+                <w:lang w:val="en-CA"/>
+              </w:rPr>
+              <w:t>Displays a confirmation message to delete the corresponding user.</w:t>
+            </w:r>
+          </w:p>
+        </w:tc>
+        <w:tc>
+          <w:tcPr>
+            <w:tcW w:w="1898" w:type="dxa"/>
+            <w:tcBorders>
+              <w:top w:val="single" w:sz="4" w:space="0" w:color="auto"/>
+              <w:left w:val="single" w:sz="4" w:space="0" w:color="auto"/>
+              <w:bottom w:val="single" w:sz="4" w:space="0" w:color="auto"/>
+              <w:right w:val="single" w:sz="4" w:space="0" w:color="auto"/>
+            </w:tcBorders>
+            <w:shd w:val="clear" w:color="auto" w:fill="E2EFD9" w:themeFill="accent6" w:themeFillTint="33"/>
+            <w:hideMark/>
+          </w:tcPr>
+          <w:p>
+            <w:pPr>
+              <w:rPr>
+                <w:lang w:val="en-CA"/>
+              </w:rPr>
+            </w:pPr>
+            <w:r>
+              <w:rPr>
+                <w:lang w:val="en-CA"/>
+              </w:rPr>
+              <w:t>Displays a confirmation message to delete the corresponding user.</w:t>
+            </w:r>
+          </w:p>
+        </w:tc>
+        <w:tc>
+          <w:tcPr>
+            <w:tcW w:w="1842" w:type="dxa"/>
+            <w:tcBorders>
+              <w:top w:val="single" w:sz="4" w:space="0" w:color="auto"/>
+              <w:left w:val="single" w:sz="4" w:space="0" w:color="auto"/>
+              <w:bottom w:val="single" w:sz="4" w:space="0" w:color="auto"/>
+              <w:right w:val="single" w:sz="4" w:space="0" w:color="auto"/>
+            </w:tcBorders>
+            <w:shd w:val="clear" w:color="auto" w:fill="E2EFD9" w:themeFill="accent6" w:themeFillTint="33"/>
+            <w:hideMark/>
+          </w:tcPr>
+          <w:p>
+            <w:pPr>
+              <w:rPr>
+                <w:lang w:val="en-CA"/>
+              </w:rPr>
+            </w:pPr>
+            <w:r>
+              <w:rPr>
+                <w:lang w:val="en-CA"/>
+              </w:rPr>
+              <w:t xml:space="preserve">Pass </w:t>
+            </w:r>
+          </w:p>
+        </w:tc>
+      </w:tr>
+      <w:tr>
+        <w:trPr>
+          <w:trHeight w:val="1076"/>
+        </w:trPr>
+        <w:tc>
+          <w:tcPr>
+            <w:tcW w:w="1271" w:type="dxa"/>
+            <w:tcBorders>
+              <w:top w:val="single" w:sz="4" w:space="0" w:color="auto"/>
+              <w:left w:val="single" w:sz="4" w:space="0" w:color="auto"/>
+              <w:bottom w:val="single" w:sz="4" w:space="0" w:color="auto"/>
+              <w:right w:val="single" w:sz="4" w:space="0" w:color="auto"/>
+            </w:tcBorders>
+            <w:shd w:val="clear" w:color="auto" w:fill="E2EFD9" w:themeFill="accent6" w:themeFillTint="33"/>
+          </w:tcPr>
+          <w:p>
+            <w:pPr>
+              <w:rPr>
+                <w:lang w:val="en-CA"/>
+              </w:rPr>
+            </w:pPr>
+            <w:r>
+              <w:rPr>
+                <w:lang w:val="en-CA"/>
+              </w:rPr>
+              <w:t>20.2</w:t>
+            </w:r>
+          </w:p>
+        </w:tc>
+        <w:tc>
+          <w:tcPr>
+            <w:tcW w:w="2469" w:type="dxa"/>
+            <w:gridSpan w:val="2"/>
+            <w:tcBorders>
+              <w:top w:val="single" w:sz="4" w:space="0" w:color="auto"/>
+              <w:left w:val="single" w:sz="4" w:space="0" w:color="auto"/>
+              <w:bottom w:val="single" w:sz="4" w:space="0" w:color="auto"/>
+              <w:right w:val="single" w:sz="4" w:space="0" w:color="auto"/>
+            </w:tcBorders>
+            <w:shd w:val="clear" w:color="auto" w:fill="E2EFD9" w:themeFill="accent6" w:themeFillTint="33"/>
+          </w:tcPr>
+          <w:p>
+            <w:pPr>
+              <w:rPr>
+                <w:lang w:val="en-CA"/>
+              </w:rPr>
+            </w:pPr>
+            <w:r>
+              <w:rPr>
+                <w:lang w:val="en-CA"/>
+              </w:rPr>
+              <w:t>From the profile page of a user viewed as an administrator, the administrator clicks the ‘Delete User’ operation.</w:t>
+            </w:r>
+          </w:p>
+        </w:tc>
+        <w:tc>
+          <w:tcPr>
+            <w:tcW w:w="1870" w:type="dxa"/>
+            <w:tcBorders>
+              <w:top w:val="single" w:sz="4" w:space="0" w:color="auto"/>
+              <w:left w:val="single" w:sz="4" w:space="0" w:color="auto"/>
+              <w:bottom w:val="single" w:sz="4" w:space="0" w:color="auto"/>
+              <w:right w:val="single" w:sz="4" w:space="0" w:color="auto"/>
+            </w:tcBorders>
+            <w:shd w:val="clear" w:color="auto" w:fill="E2EFD9" w:themeFill="accent6" w:themeFillTint="33"/>
+          </w:tcPr>
+          <w:p>
+            <w:pPr>
+              <w:rPr>
+                <w:lang w:val="en-CA"/>
+              </w:rPr>
+            </w:pPr>
+            <w:r>
+              <w:rPr>
+                <w:lang w:val="en-CA"/>
+              </w:rPr>
+              <w:t>Displays a confirmation message to delete the corresponding user.</w:t>
+            </w:r>
+          </w:p>
+        </w:tc>
+        <w:tc>
+          <w:tcPr>
+            <w:tcW w:w="1898" w:type="dxa"/>
+            <w:tcBorders>
+              <w:top w:val="single" w:sz="4" w:space="0" w:color="auto"/>
+              <w:left w:val="single" w:sz="4" w:space="0" w:color="auto"/>
+              <w:bottom w:val="single" w:sz="4" w:space="0" w:color="auto"/>
+              <w:right w:val="single" w:sz="4" w:space="0" w:color="auto"/>
+            </w:tcBorders>
+            <w:shd w:val="clear" w:color="auto" w:fill="E2EFD9" w:themeFill="accent6" w:themeFillTint="33"/>
+          </w:tcPr>
+          <w:p>
+            <w:pPr>
+              <w:rPr>
+                <w:lang w:val="en-CA"/>
+              </w:rPr>
+            </w:pPr>
+            <w:r>
+              <w:rPr>
+                <w:lang w:val="en-CA"/>
+              </w:rPr>
+              <w:t>Displays a confirmation message to delete the corresponding user.</w:t>
+            </w:r>
+          </w:p>
+        </w:tc>
+        <w:tc>
+          <w:tcPr>
+            <w:tcW w:w="1842" w:type="dxa"/>
+            <w:tcBorders>
+              <w:top w:val="single" w:sz="4" w:space="0" w:color="auto"/>
+              <w:left w:val="single" w:sz="4" w:space="0" w:color="auto"/>
+              <w:bottom w:val="single" w:sz="4" w:space="0" w:color="auto"/>
+              <w:right w:val="single" w:sz="4" w:space="0" w:color="auto"/>
+            </w:tcBorders>
+            <w:shd w:val="clear" w:color="auto" w:fill="E2EFD9" w:themeFill="accent6" w:themeFillTint="33"/>
+          </w:tcPr>
+          <w:p>
+            <w:pPr>
+              <w:rPr>
+                <w:lang w:val="en-CA"/>
+              </w:rPr>
+            </w:pPr>
+            <w:r>
+              <w:rPr>
+                <w:lang w:val="en-CA"/>
+              </w:rPr>
+              <w:t>Pass</w:t>
+            </w:r>
+          </w:p>
+        </w:tc>
+      </w:tr>
+      <w:tr>
+        <w:trPr>
+          <w:trHeight w:val="1076"/>
+        </w:trPr>
+        <w:tc>
+          <w:tcPr>
+            <w:tcW w:w="1271" w:type="dxa"/>
+            <w:tcBorders>
+              <w:top w:val="single" w:sz="4" w:space="0" w:color="auto"/>
+              <w:left w:val="single" w:sz="4" w:space="0" w:color="auto"/>
+              <w:bottom w:val="single" w:sz="4" w:space="0" w:color="auto"/>
+              <w:right w:val="single" w:sz="4" w:space="0" w:color="auto"/>
+            </w:tcBorders>
+            <w:shd w:val="clear" w:color="auto" w:fill="E2EFD9" w:themeFill="accent6" w:themeFillTint="33"/>
+          </w:tcPr>
+          <w:p>
+            <w:pPr>
+              <w:rPr>
+                <w:lang w:val="en-CA"/>
+              </w:rPr>
+            </w:pPr>
+            <w:r>
+              <w:rPr>
+                <w:lang w:val="en-CA"/>
+              </w:rPr>
+              <w:t>20.3</w:t>
+            </w:r>
+          </w:p>
+        </w:tc>
+        <w:tc>
+          <w:tcPr>
+            <w:tcW w:w="2469" w:type="dxa"/>
+            <w:gridSpan w:val="2"/>
+            <w:tcBorders>
+              <w:top w:val="single" w:sz="4" w:space="0" w:color="auto"/>
+              <w:left w:val="single" w:sz="4" w:space="0" w:color="auto"/>
+              <w:bottom w:val="single" w:sz="4" w:space="0" w:color="auto"/>
+              <w:right w:val="single" w:sz="4" w:space="0" w:color="auto"/>
+            </w:tcBorders>
+            <w:shd w:val="clear" w:color="auto" w:fill="E2EFD9" w:themeFill="accent6" w:themeFillTint="33"/>
+          </w:tcPr>
+          <w:p>
+            <w:pPr>
+              <w:rPr>
+                <w:lang w:val="en-CA"/>
+              </w:rPr>
+            </w:pPr>
+            <w:r>
+              <w:rPr>
+                <w:lang w:val="en-CA"/>
+              </w:rPr>
+              <w:t>The administrator hits the cancel button on the confirmation message to delete a user.</w:t>
+            </w:r>
+          </w:p>
+        </w:tc>
+        <w:tc>
+          <w:tcPr>
+            <w:tcW w:w="1870" w:type="dxa"/>
+            <w:tcBorders>
+              <w:top w:val="single" w:sz="4" w:space="0" w:color="auto"/>
+              <w:left w:val="single" w:sz="4" w:space="0" w:color="auto"/>
+              <w:bottom w:val="single" w:sz="4" w:space="0" w:color="auto"/>
+              <w:right w:val="single" w:sz="4" w:space="0" w:color="auto"/>
+            </w:tcBorders>
+            <w:shd w:val="clear" w:color="auto" w:fill="E2EFD9" w:themeFill="accent6" w:themeFillTint="33"/>
+          </w:tcPr>
+          <w:p>
+            <w:pPr>
+              <w:rPr>
+                <w:lang w:val="en-CA"/>
+              </w:rPr>
+            </w:pPr>
+            <w:r>
+              <w:rPr>
+                <w:lang w:val="en-CA"/>
+              </w:rPr>
+              <w:t>Confirmation message disappears, user remains on the system.</w:t>
+            </w:r>
+          </w:p>
+        </w:tc>
+        <w:tc>
+          <w:tcPr>
+            <w:tcW w:w="1898" w:type="dxa"/>
+            <w:tcBorders>
+              <w:top w:val="single" w:sz="4" w:space="0" w:color="auto"/>
+              <w:left w:val="single" w:sz="4" w:space="0" w:color="auto"/>
+              <w:bottom w:val="single" w:sz="4" w:space="0" w:color="auto"/>
+              <w:right w:val="single" w:sz="4" w:space="0" w:color="auto"/>
+            </w:tcBorders>
+            <w:shd w:val="clear" w:color="auto" w:fill="E2EFD9" w:themeFill="accent6" w:themeFillTint="33"/>
+          </w:tcPr>
+          <w:p>
+            <w:pPr>
+              <w:rPr>
+                <w:lang w:val="en-CA"/>
+              </w:rPr>
+            </w:pPr>
+            <w:r>
+              <w:rPr>
+                <w:lang w:val="en-CA"/>
+              </w:rPr>
+              <w:t>Confirmation message disappears, user remains on the system.</w:t>
+            </w:r>
+          </w:p>
+        </w:tc>
+        <w:tc>
+          <w:tcPr>
+            <w:tcW w:w="1842" w:type="dxa"/>
+            <w:tcBorders>
+              <w:top w:val="single" w:sz="4" w:space="0" w:color="auto"/>
+              <w:left w:val="single" w:sz="4" w:space="0" w:color="auto"/>
+              <w:bottom w:val="single" w:sz="4" w:space="0" w:color="auto"/>
+              <w:right w:val="single" w:sz="4" w:space="0" w:color="auto"/>
+            </w:tcBorders>
+            <w:shd w:val="clear" w:color="auto" w:fill="E2EFD9" w:themeFill="accent6" w:themeFillTint="33"/>
+          </w:tcPr>
+          <w:p>
+            <w:pPr>
+              <w:rPr>
+                <w:lang w:val="en-CA"/>
+              </w:rPr>
+            </w:pPr>
+            <w:r>
+              <w:rPr>
+                <w:lang w:val="en-CA"/>
+              </w:rPr>
+              <w:t>Pass</w:t>
+            </w:r>
+          </w:p>
+        </w:tc>
+      </w:tr>
+      <w:tr>
+        <w:trPr>
+          <w:trHeight w:val="1076"/>
+        </w:trPr>
+        <w:tc>
+          <w:tcPr>
+            <w:tcW w:w="1271" w:type="dxa"/>
+            <w:tcBorders>
+              <w:top w:val="single" w:sz="4" w:space="0" w:color="auto"/>
+              <w:left w:val="single" w:sz="4" w:space="0" w:color="auto"/>
+              <w:bottom w:val="single" w:sz="4" w:space="0" w:color="auto"/>
+              <w:right w:val="single" w:sz="4" w:space="0" w:color="auto"/>
+            </w:tcBorders>
+            <w:shd w:val="clear" w:color="auto" w:fill="E2EFD9" w:themeFill="accent6" w:themeFillTint="33"/>
+          </w:tcPr>
+          <w:p>
+            <w:pPr>
+              <w:rPr>
+                <w:lang w:val="en-CA"/>
+              </w:rPr>
+            </w:pPr>
+            <w:r>
+              <w:rPr>
+                <w:lang w:val="en-CA"/>
+              </w:rPr>
+              <w:t>20.4</w:t>
+            </w:r>
+          </w:p>
+        </w:tc>
+        <w:tc>
+          <w:tcPr>
+            <w:tcW w:w="2469" w:type="dxa"/>
+            <w:gridSpan w:val="2"/>
+            <w:tcBorders>
+              <w:top w:val="single" w:sz="4" w:space="0" w:color="auto"/>
+              <w:left w:val="single" w:sz="4" w:space="0" w:color="auto"/>
+              <w:bottom w:val="single" w:sz="4" w:space="0" w:color="auto"/>
+              <w:right w:val="single" w:sz="4" w:space="0" w:color="auto"/>
+            </w:tcBorders>
+            <w:shd w:val="clear" w:color="auto" w:fill="E2EFD9" w:themeFill="accent6" w:themeFillTint="33"/>
+          </w:tcPr>
+          <w:p>
+            <w:pPr>
+              <w:rPr>
+                <w:lang w:val="en-CA"/>
+              </w:rPr>
+            </w:pPr>
+            <w:r>
+              <w:rPr>
+                <w:lang w:val="en-CA"/>
+              </w:rPr>
+              <w:t>The administrator hits the ‘OK’ button on the confirmation message to delete a user.</w:t>
+            </w:r>
+          </w:p>
+        </w:tc>
+        <w:tc>
+          <w:tcPr>
+            <w:tcW w:w="1870" w:type="dxa"/>
+            <w:tcBorders>
+              <w:top w:val="single" w:sz="4" w:space="0" w:color="auto"/>
+              <w:left w:val="single" w:sz="4" w:space="0" w:color="auto"/>
+              <w:bottom w:val="single" w:sz="4" w:space="0" w:color="auto"/>
+              <w:right w:val="single" w:sz="4" w:space="0" w:color="auto"/>
+            </w:tcBorders>
+            <w:shd w:val="clear" w:color="auto" w:fill="E2EFD9" w:themeFill="accent6" w:themeFillTint="33"/>
+          </w:tcPr>
+          <w:p>
+            <w:pPr>
+              <w:rPr>
+                <w:lang w:val="en-CA"/>
+              </w:rPr>
+            </w:pPr>
+            <w:r>
+              <w:rPr>
+                <w:lang w:val="en-CA"/>
+              </w:rPr>
+              <w:t>The corresponding user is removed from the system, the administrator is brought back to the user management page with an updated table of users.</w:t>
+            </w:r>
+          </w:p>
+        </w:tc>
+        <w:tc>
+          <w:tcPr>
+            <w:tcW w:w="1898" w:type="dxa"/>
+            <w:tcBorders>
+              <w:top w:val="single" w:sz="4" w:space="0" w:color="auto"/>
+              <w:left w:val="single" w:sz="4" w:space="0" w:color="auto"/>
+              <w:bottom w:val="single" w:sz="4" w:space="0" w:color="auto"/>
+              <w:right w:val="single" w:sz="4" w:space="0" w:color="auto"/>
+            </w:tcBorders>
+            <w:shd w:val="clear" w:color="auto" w:fill="E2EFD9" w:themeFill="accent6" w:themeFillTint="33"/>
+          </w:tcPr>
+          <w:p>
+            <w:pPr>
+              <w:rPr>
+                <w:lang w:val="en-CA"/>
+              </w:rPr>
+            </w:pPr>
+            <w:r>
+              <w:rPr>
+                <w:lang w:val="en-CA"/>
+              </w:rPr>
+              <w:t>The corresponding user is removed from the system, the administrator is brought back to the user management page with an updated table of users.</w:t>
+            </w:r>
+          </w:p>
+        </w:tc>
+        <w:tc>
+          <w:tcPr>
+            <w:tcW w:w="1842" w:type="dxa"/>
+            <w:tcBorders>
+              <w:top w:val="single" w:sz="4" w:space="0" w:color="auto"/>
+              <w:left w:val="single" w:sz="4" w:space="0" w:color="auto"/>
+              <w:bottom w:val="single" w:sz="4" w:space="0" w:color="auto"/>
+              <w:right w:val="single" w:sz="4" w:space="0" w:color="auto"/>
+            </w:tcBorders>
+            <w:shd w:val="clear" w:color="auto" w:fill="E2EFD9" w:themeFill="accent6" w:themeFillTint="33"/>
+          </w:tcPr>
+          <w:p>
+            <w:pPr>
+              <w:rPr>
+                <w:lang w:val="en-CA"/>
+              </w:rPr>
+            </w:pPr>
+            <w:r>
+              <w:rPr>
+                <w:lang w:val="en-CA"/>
+              </w:rPr>
+              <w:t>Pass</w:t>
+            </w:r>
+          </w:p>
+        </w:tc>
+      </w:tr>
+    </w:tbl>
     <w:p>
       <w:bookmarkStart w:id="0" w:name="_GoBack"/>
       <w:bookmarkEnd w:id="0"/>

</xml_diff>

<commit_message>
#125 Updated use case name on the requirement test
Updated the use case name on the requirement test for 'search for
users', it is maybe not necessary to separate the simple search and
advanced search in term of use case.
</commit_message>
<xml_diff>
--- a/Deliverable-3/Testing - Manage Users.docx
+++ b/Deliverable-3/Testing - Manage Users.docx
@@ -79,7 +79,17 @@
                 <w:color w:val="FFFFFF" w:themeColor="background1"/>
                 <w:lang w:val="en-CA"/>
               </w:rPr>
-              <w:t>Advanced Search of Users</w:t>
+              <w:t>Search for</w:t>
+            </w:r>
+            <w:bookmarkStart w:id="0" w:name="_GoBack"/>
+            <w:bookmarkEnd w:id="0"/>
+            <w:r>
+              <w:rPr>
+                <w:b/>
+                <w:color w:val="FFFFFF" w:themeColor="background1"/>
+                <w:lang w:val="en-CA"/>
+              </w:rPr>
+              <w:t xml:space="preserve"> Users</w:t>
             </w:r>
           </w:p>
         </w:tc>
@@ -6723,10 +6733,7 @@
         </w:tc>
       </w:tr>
     </w:tbl>
-    <w:p>
-      <w:bookmarkStart w:id="0" w:name="_GoBack"/>
-      <w:bookmarkEnd w:id="0"/>
-    </w:p>
+    <w:p/>
     <w:sectPr>
       <w:pgSz w:w="12240" w:h="15840"/>
       <w:pgMar w:top="1440" w:right="1440" w:bottom="1440" w:left="1440" w:header="708" w:footer="708" w:gutter="0"/>

</xml_diff>